<commit_message>
API test case db
</commit_message>
<xml_diff>
--- a/Report.docx
+++ b/Report.docx
@@ -1172,8 +1172,13 @@
         <w:spacing w:line="276" w:lineRule="auto"/>
         <w:ind w:left="2160"/>
       </w:pPr>
-      <w:r>
-        <w:t>spring.datasource.username=</w:t>
+      <w:proofErr w:type="spellStart"/>
+      <w:r>
+        <w:t>spring.datasource.username</w:t>
+      </w:r>
+      <w:proofErr w:type="spellEnd"/>
+      <w:r>
+        <w:t>=</w:t>
       </w:r>
     </w:p>
     <w:p>
@@ -1897,6 +1902,240 @@
         </w:drawing>
       </w:r>
     </w:p>
+    <w:p>
+      <w:pPr>
+        <w:spacing w:line="276" w:lineRule="auto"/>
+      </w:pPr>
+      <w:r>
+        <w:t>DAO and CRUD operation</w:t>
+      </w:r>
+      <w:r>
+        <w:t xml:space="preserve"> Junit Test</w:t>
+      </w:r>
+    </w:p>
+    <w:p>
+      <w:pPr>
+        <w:pStyle w:val="ListParagraph"/>
+        <w:numPr>
+          <w:ilvl w:val="0"/>
+          <w:numId w:val="12"/>
+        </w:numPr>
+        <w:spacing w:line="276" w:lineRule="auto"/>
+      </w:pPr>
+      <w:r>
+        <w:t>Create a class stock and product.</w:t>
+      </w:r>
+    </w:p>
+    <w:p>
+      <w:pPr>
+        <w:pStyle w:val="ListParagraph"/>
+        <w:numPr>
+          <w:ilvl w:val="0"/>
+          <w:numId w:val="12"/>
+        </w:numPr>
+        <w:spacing w:line="276" w:lineRule="auto"/>
+      </w:pPr>
+      <w:r>
+        <w:t xml:space="preserve">Create </w:t>
+      </w:r>
+      <w:proofErr w:type="spellStart"/>
+      <w:r>
+        <w:t>conf.properties</w:t>
+      </w:r>
+      <w:proofErr w:type="spellEnd"/>
+      <w:r>
+        <w:t xml:space="preserve">  create(URL, user, password) in resources</w:t>
+      </w:r>
+    </w:p>
+    <w:p>
+      <w:pPr>
+        <w:pStyle w:val="ListParagraph"/>
+        <w:numPr>
+          <w:ilvl w:val="0"/>
+          <w:numId w:val="12"/>
+        </w:numPr>
+        <w:spacing w:line="276" w:lineRule="auto"/>
+      </w:pPr>
+      <w:r>
+        <w:t xml:space="preserve">Create a class Configuration where I create singleton instance synchronized method and methods for the database for the </w:t>
+      </w:r>
+      <w:proofErr w:type="spellStart"/>
+      <w:r>
+        <w:t>url</w:t>
+      </w:r>
+      <w:proofErr w:type="spellEnd"/>
+      <w:r>
+        <w:t>, user and password to be not shown.</w:t>
+      </w:r>
+      <w:r>
+        <w:t xml:space="preserve"> </w:t>
+      </w:r>
+    </w:p>
+    <w:p>
+      <w:pPr>
+        <w:pStyle w:val="ListParagraph"/>
+        <w:numPr>
+          <w:ilvl w:val="0"/>
+          <w:numId w:val="12"/>
+        </w:numPr>
+        <w:spacing w:line="276" w:lineRule="auto"/>
+      </w:pPr>
+      <w:r>
+        <w:t>C</w:t>
+      </w:r>
+      <w:r>
+        <w:t xml:space="preserve">reate a class </w:t>
+      </w:r>
+      <w:proofErr w:type="spellStart"/>
+      <w:r>
+        <w:t>ApplicationConfiguration</w:t>
+      </w:r>
+      <w:proofErr w:type="spellEnd"/>
+      <w:r>
+        <w:t xml:space="preserve"> where I use spring (Bean) to be connect to class Configuration</w:t>
+      </w:r>
+      <w:r>
+        <w:t>.</w:t>
+      </w:r>
+    </w:p>
+    <w:p>
+      <w:pPr>
+        <w:pStyle w:val="ListParagraph"/>
+        <w:numPr>
+          <w:ilvl w:val="0"/>
+          <w:numId w:val="12"/>
+        </w:numPr>
+        <w:spacing w:line="276" w:lineRule="auto"/>
+      </w:pPr>
+      <w:r>
+        <w:t xml:space="preserve">Create class DAO for </w:t>
+      </w:r>
+      <w:proofErr w:type="spellStart"/>
+      <w:r>
+        <w:t>StockDao</w:t>
+      </w:r>
+      <w:proofErr w:type="spellEnd"/>
+      <w:r>
+        <w:t xml:space="preserve"> and </w:t>
+      </w:r>
+      <w:proofErr w:type="spellStart"/>
+      <w:r>
+        <w:t>ProductDAO</w:t>
+      </w:r>
+      <w:proofErr w:type="spellEnd"/>
+      <w:r>
+        <w:t xml:space="preserve"> with the connection</w:t>
+      </w:r>
+      <w:r>
+        <w:t xml:space="preserve"> of </w:t>
+      </w:r>
+      <w:proofErr w:type="spellStart"/>
+      <w:r>
+        <w:t>datasource</w:t>
+      </w:r>
+      <w:proofErr w:type="spellEnd"/>
+      <w:r>
+        <w:t xml:space="preserve"> of </w:t>
+      </w:r>
+      <w:proofErr w:type="spellStart"/>
+      <w:r>
+        <w:t>ApplicationConfiguration</w:t>
+      </w:r>
+      <w:proofErr w:type="spellEnd"/>
+      <w:r>
+        <w:t xml:space="preserve"> and create CRUD methods to initialize the testing method</w:t>
+      </w:r>
+      <w:r>
+        <w:t>.</w:t>
+      </w:r>
+    </w:p>
+    <w:p>
+      <w:pPr>
+        <w:pStyle w:val="ListParagraph"/>
+        <w:numPr>
+          <w:ilvl w:val="0"/>
+          <w:numId w:val="12"/>
+        </w:numPr>
+        <w:spacing w:line="276" w:lineRule="auto"/>
+      </w:pPr>
+      <w:r>
+        <w:t xml:space="preserve">Comment: </w:t>
+      </w:r>
+      <w:r>
+        <w:t xml:space="preserve">Create </w:t>
+      </w:r>
+      <w:proofErr w:type="spellStart"/>
+      <w:r>
+        <w:t>DatabaseManager</w:t>
+      </w:r>
+      <w:proofErr w:type="spellEnd"/>
+      <w:r>
+        <w:t xml:space="preserve"> for the DB connection.</w:t>
+      </w:r>
+    </w:p>
+    <w:p>
+      <w:pPr>
+        <w:pStyle w:val="ListParagraph"/>
+        <w:numPr>
+          <w:ilvl w:val="0"/>
+          <w:numId w:val="12"/>
+        </w:numPr>
+        <w:spacing w:line="276" w:lineRule="auto"/>
+      </w:pPr>
+      <w:r>
+        <w:t>Then do the integration test to se</w:t>
+      </w:r>
+      <w:r>
+        <w:t>e</w:t>
+      </w:r>
+      <w:r>
+        <w:t xml:space="preserve"> if it is </w:t>
+      </w:r>
+      <w:r>
+        <w:t>working</w:t>
+      </w:r>
+      <w:r>
+        <w:t xml:space="preserve"> by using </w:t>
+      </w:r>
+      <w:proofErr w:type="spellStart"/>
+      <w:r>
+        <w:t>HikaryDatabse</w:t>
+      </w:r>
+      <w:proofErr w:type="spellEnd"/>
+      <w:r>
+        <w:t xml:space="preserve"> to be</w:t>
+      </w:r>
+      <w:r>
+        <w:t xml:space="preserve"> connected to </w:t>
+      </w:r>
+      <w:proofErr w:type="spellStart"/>
+      <w:r>
+        <w:t>conf.properties</w:t>
+      </w:r>
+      <w:proofErr w:type="spellEnd"/>
+      <w:r>
+        <w:t xml:space="preserve"> and </w:t>
+      </w:r>
+      <w:proofErr w:type="spellStart"/>
+      <w:r>
+        <w:t>ApplicationConfiguration</w:t>
+      </w:r>
+      <w:proofErr w:type="spellEnd"/>
+      <w:r>
+        <w:t xml:space="preserve"> where I inject </w:t>
+      </w:r>
+      <w:proofErr w:type="spellStart"/>
+      <w:r>
+        <w:t>DataSource</w:t>
+      </w:r>
+      <w:proofErr w:type="spellEnd"/>
+      <w:r>
+        <w:t xml:space="preserve"> from it</w:t>
+      </w:r>
+      <w:r>
+        <w:t>.</w:t>
+      </w:r>
+    </w:p>
     <w:sectPr>
       <w:pgSz w:w="12240" w:h="15840"/>
       <w:pgMar w:top="1440" w:right="1440" w:bottom="1440" w:left="1440" w:header="720" w:footer="720" w:gutter="0"/>
@@ -2512,6 +2751,95 @@
     </w:lvl>
   </w:abstractNum>
   <w:abstractNum w:abstractNumId="7" w15:restartNumberingAfterBreak="0">
+    <w:nsid w:val="6E16016F"/>
+    <w:multiLevelType w:val="hybridMultilevel"/>
+    <w:tmpl w:val="C1CE9EDA"/>
+    <w:lvl w:ilvl="0" w:tplc="73A4E200">
+      <w:start w:val="1"/>
+      <w:numFmt w:val="decimal"/>
+      <w:lvlText w:val="%1-"/>
+      <w:lvlJc w:val="left"/>
+      <w:pPr>
+        <w:ind w:left="720" w:hanging="360"/>
+      </w:pPr>
+      <w:rPr>
+        <w:rFonts w:hint="default"/>
+      </w:rPr>
+    </w:lvl>
+    <w:lvl w:ilvl="1" w:tplc="04090019" w:tentative="1">
+      <w:start w:val="1"/>
+      <w:numFmt w:val="lowerLetter"/>
+      <w:lvlText w:val="%2."/>
+      <w:lvlJc w:val="left"/>
+      <w:pPr>
+        <w:ind w:left="1440" w:hanging="360"/>
+      </w:pPr>
+    </w:lvl>
+    <w:lvl w:ilvl="2" w:tplc="0409001B" w:tentative="1">
+      <w:start w:val="1"/>
+      <w:numFmt w:val="lowerRoman"/>
+      <w:lvlText w:val="%3."/>
+      <w:lvlJc w:val="right"/>
+      <w:pPr>
+        <w:ind w:left="2160" w:hanging="180"/>
+      </w:pPr>
+    </w:lvl>
+    <w:lvl w:ilvl="3" w:tplc="0409000F" w:tentative="1">
+      <w:start w:val="1"/>
+      <w:numFmt w:val="decimal"/>
+      <w:lvlText w:val="%4."/>
+      <w:lvlJc w:val="left"/>
+      <w:pPr>
+        <w:ind w:left="2880" w:hanging="360"/>
+      </w:pPr>
+    </w:lvl>
+    <w:lvl w:ilvl="4" w:tplc="04090019" w:tentative="1">
+      <w:start w:val="1"/>
+      <w:numFmt w:val="lowerLetter"/>
+      <w:lvlText w:val="%5."/>
+      <w:lvlJc w:val="left"/>
+      <w:pPr>
+        <w:ind w:left="3600" w:hanging="360"/>
+      </w:pPr>
+    </w:lvl>
+    <w:lvl w:ilvl="5" w:tplc="0409001B" w:tentative="1">
+      <w:start w:val="1"/>
+      <w:numFmt w:val="lowerRoman"/>
+      <w:lvlText w:val="%6."/>
+      <w:lvlJc w:val="right"/>
+      <w:pPr>
+        <w:ind w:left="4320" w:hanging="180"/>
+      </w:pPr>
+    </w:lvl>
+    <w:lvl w:ilvl="6" w:tplc="0409000F" w:tentative="1">
+      <w:start w:val="1"/>
+      <w:numFmt w:val="decimal"/>
+      <w:lvlText w:val="%7."/>
+      <w:lvlJc w:val="left"/>
+      <w:pPr>
+        <w:ind w:left="5040" w:hanging="360"/>
+      </w:pPr>
+    </w:lvl>
+    <w:lvl w:ilvl="7" w:tplc="04090019" w:tentative="1">
+      <w:start w:val="1"/>
+      <w:numFmt w:val="lowerLetter"/>
+      <w:lvlText w:val="%8."/>
+      <w:lvlJc w:val="left"/>
+      <w:pPr>
+        <w:ind w:left="5760" w:hanging="360"/>
+      </w:pPr>
+    </w:lvl>
+    <w:lvl w:ilvl="8" w:tplc="0409001B" w:tentative="1">
+      <w:start w:val="1"/>
+      <w:numFmt w:val="lowerRoman"/>
+      <w:lvlText w:val="%9."/>
+      <w:lvlJc w:val="right"/>
+      <w:pPr>
+        <w:ind w:left="6480" w:hanging="180"/>
+      </w:pPr>
+    </w:lvl>
+  </w:abstractNum>
+  <w:abstractNum w:abstractNumId="8" w15:restartNumberingAfterBreak="0">
     <w:nsid w:val="76FD155D"/>
     <w:multiLevelType w:val="hybridMultilevel"/>
     <w:tmpl w:val="1694794C"/>
@@ -2597,7 +2925,7 @@
       </w:pPr>
     </w:lvl>
   </w:abstractNum>
-  <w:abstractNum w:abstractNumId="8" w15:restartNumberingAfterBreak="0">
+  <w:abstractNum w:abstractNumId="9" w15:restartNumberingAfterBreak="0">
     <w:nsid w:val="77856D41"/>
     <w:multiLevelType w:val="hybridMultilevel"/>
     <w:tmpl w:val="577EE47E"/>
@@ -2683,7 +3011,7 @@
       </w:pPr>
     </w:lvl>
   </w:abstractNum>
-  <w:abstractNum w:abstractNumId="9" w15:restartNumberingAfterBreak="0">
+  <w:abstractNum w:abstractNumId="10" w15:restartNumberingAfterBreak="0">
     <w:nsid w:val="79C26D33"/>
     <w:multiLevelType w:val="hybridMultilevel"/>
     <w:tmpl w:val="FFB0A03E"/>
@@ -2776,7 +3104,7 @@
     <w:abstractNumId w:val="3"/>
   </w:num>
   <w:num w:numId="3" w16cid:durableId="670958445">
-    <w:abstractNumId w:val="8"/>
+    <w:abstractNumId w:val="9"/>
   </w:num>
   <w:num w:numId="4" w16cid:durableId="1563325525">
     <w:abstractNumId w:val="1"/>
@@ -2794,13 +3122,16 @@
     <w:abstractNumId w:val="4"/>
   </w:num>
   <w:num w:numId="9" w16cid:durableId="1044329414">
-    <w:abstractNumId w:val="9"/>
+    <w:abstractNumId w:val="10"/>
   </w:num>
   <w:num w:numId="10" w16cid:durableId="924194155">
-    <w:abstractNumId w:val="7"/>
+    <w:abstractNumId w:val="8"/>
   </w:num>
   <w:num w:numId="11" w16cid:durableId="1220508008">
     <w:abstractNumId w:val="6"/>
+  </w:num>
+  <w:num w:numId="12" w16cid:durableId="1359773095">
+    <w:abstractNumId w:val="7"/>
   </w:num>
 </w:numbering>
 </file>

</xml_diff>